<commit_message>
Fix the audio file
</commit_message>
<xml_diff>
--- a/assets/scripts/principles-1-and-2-a-clear-nominal-anchor-and-consistency-between-objectives.docx
+++ b/assets/scripts/principles-1-and-2-a-clear-nominal-anchor-and-consistency-between-objectives.docx
@@ -171,17 +171,7 @@
         <w:jc w:val="both"/>
       </w:pPr>
       <w:r>
-        <w:t xml:space="preserve">The success of modern monetary policy rests on a small set of guiding principles that make policy credible, consistent, and transparent. Among these, the first two are foundational. Without a well-understood anchor, monetary policy loses focus and credibility. And without consistency among objectives, even a credible anchor can lose its meaning over time. As </w:t>
-      </w:r>
-      <w:r>
-        <w:rPr>
-          <w:b/>
-          <w:bCs/>
-        </w:rPr>
-        <w:t>Freedman and Laxton (2009)</w:t>
-      </w:r>
-      <w:r>
-        <w:t xml:space="preserve"> emphasize, these principles are not theoretical — they form the operational backbone of successful inflation-targeting frameworks around the world.</w:t>
+        <w:t>The success of modern monetary policy rests on a small set of guiding principles that make policy credible, consistent, and transparent. Among these, the first two are foundational. Without a well-understood anchor, monetary policy loses focus and credibility. And without consistency among objectives, even a credible anchor can lose its meaning over time. As Freedman and Laxton (2009) emphasize, these principles are not theoretical — they form the operational backbone of successful inflation-targeting frameworks around the world.</w:t>
       </w:r>
     </w:p>
     <w:p>
@@ -189,17 +179,7 @@
         <w:jc w:val="both"/>
       </w:pPr>
       <w:r>
-        <w:t xml:space="preserve">Let’s begin with the first principle — </w:t>
-      </w:r>
-      <w:r>
-        <w:rPr>
-          <w:b/>
-          <w:bCs/>
-        </w:rPr>
-        <w:t>a clear nominal anchor</w:t>
-      </w:r>
-      <w:r>
-        <w:t xml:space="preserve">. Think of it as the compass of monetary policy — the fixed point that helps everyone navigate uncertainty. It’s what gives households, firms, and </w:t>
+        <w:t xml:space="preserve">Let’s begin with the first principle — a clear nominal anchor. Think of it as the compass of monetary policy — the fixed point that helps everyone navigate uncertainty. It’s what gives households, firms, and </w:t>
       </w:r>
       <w:proofErr w:type="spellStart"/>
       <w:r>
@@ -207,17 +187,7 @@
       </w:r>
       <w:proofErr w:type="spellEnd"/>
       <w:r>
-        <w:t xml:space="preserve"> confidence about the future value of money. In an inflation-targeting regime, that anchor is the </w:t>
-      </w:r>
-      <w:r>
-        <w:rPr>
-          <w:b/>
-          <w:bCs/>
-        </w:rPr>
-        <w:t>publicly announced inflation target</w:t>
-      </w:r>
-      <w:r>
-        <w:t>, supported by credible communication and consistent actions.</w:t>
+        <w:t xml:space="preserve"> confidence about the future value of money. In an inflation-targeting regime, that anchor is the publicly announced inflation target, supported by credible communication and consistent actions.</w:t>
       </w:r>
     </w:p>
     <w:p>
@@ -233,31 +203,11 @@
         <w:jc w:val="both"/>
       </w:pPr>
       <w:r>
-        <w:t xml:space="preserve">According to </w:t>
-      </w:r>
-      <w:r>
-        <w:rPr>
-          <w:b/>
-          <w:bCs/>
-        </w:rPr>
-        <w:t>Freedman and Laxton (2009)</w:t>
-      </w:r>
-      <w:r>
-        <w:t xml:space="preserve">, an effective inflation target must be </w:t>
-      </w:r>
-      <w:r>
-        <w:rPr>
-          <w:b/>
-          <w:bCs/>
-        </w:rPr>
-        <w:t>numerical, symmetric, and forward-looking</w:t>
-      </w:r>
-      <w:r>
-        <w:t xml:space="preserve">. In practice, this often means specifying a range — for example, one to three percent — with a midpoint focus. This approach </w:t>
+        <w:t xml:space="preserve">According to Freedman and Laxton (2009), an effective inflation target must be numerical, symmetric, and forward-looking. In practice, this often means specifying a range — for example, one to three percent — with a midpoint focus. This approach provides flexibility </w:t>
       </w:r>
       <w:r>
         <w:lastRenderedPageBreak/>
-        <w:t>provides flexibility without losing credibility. When expectations are well anchored, both inflation and output volatility decline, creating measurable welfare gains.</w:t>
+        <w:t>without losing credibility. When expectations are well anchored, both inflation and output volatility decline, creating measurable welfare gains.</w:t>
       </w:r>
     </w:p>
     <w:p>
@@ -273,17 +223,7 @@
         <w:jc w:val="both"/>
       </w:pPr>
       <w:r>
-        <w:t xml:space="preserve">Now, let’s move to the second principle — </w:t>
-      </w:r>
-      <w:r>
-        <w:rPr>
-          <w:b/>
-          <w:bCs/>
-        </w:rPr>
-        <w:t>consistency among objectives</w:t>
-      </w:r>
-      <w:r>
-        <w:t>. A central bank must ensure that all its goals work together rather than against each other. When inflation control serves as the foundation, other objectives — such as growth, employment, and financial stability — can be pursued sustainably. But when short-term goals compete with price stability, credibility is undermined and everyone loses.</w:t>
+        <w:t>Now, let’s move to the second principle — consistency among objectives. A central bank must ensure that all its goals work together rather than against each other. When inflation control serves as the foundation, other objectives — such as growth, employment, and financial stability — can be pursued sustainably. But when short-term goals compete with price stability, credibility is undermined and everyone loses.</w:t>
       </w:r>
     </w:p>
     <w:p>
@@ -291,14 +231,7 @@
         <w:jc w:val="both"/>
       </w:pPr>
       <w:r>
-        <w:rPr>
-          <w:b/>
-          <w:bCs/>
-        </w:rPr>
-        <w:t>Freedman and Laxton (2009)</w:t>
-      </w:r>
-      <w:r>
-        <w:t xml:space="preserve"> showed that successful inflation-targeting regimes align all objectives under a single overarching mandate: maintaining low, stable, and predictable inflation. In well-designed frameworks, short-term trade-offs are recognized, but long-term consistency is never sacrificed. It’s about being disciplined and flexible at the same time.</w:t>
+        <w:t>Freedman and Laxton (2009) showed that successful inflation-targeting regimes align all objectives under a single overarching mandate: maintaining low, stable, and predictable inflation. In well-designed frameworks, short-term trade-offs are recognized, but long-term consistency is never sacrificed. It’s about being disciplined and flexible at the same time.</w:t>
       </w:r>
     </w:p>
     <w:p>
@@ -306,27 +239,7 @@
         <w:jc w:val="both"/>
       </w:pPr>
       <w:r>
-        <w:t xml:space="preserve">The </w:t>
-      </w:r>
-      <w:r>
-        <w:rPr>
-          <w:b/>
-          <w:bCs/>
-        </w:rPr>
-        <w:t>Bank of Canada’s framework</w:t>
-      </w:r>
-      <w:r>
-        <w:t xml:space="preserve"> demonstrates this principle vividly. By focusing on price stability as the path to long-run prosperity, the Bank avoided the temptation to fine-tune short-term outcomes. Similarly, the </w:t>
-      </w:r>
-      <w:r>
-        <w:rPr>
-          <w:b/>
-          <w:bCs/>
-        </w:rPr>
-        <w:t>Reserve Bank of New Zealand</w:t>
-      </w:r>
-      <w:r>
-        <w:t xml:space="preserve"> evolved toward a flexible inflation-targeting regime, allowing for temporary deviations from the target during shocks while maintaining its credibility and long-term anchor. This alignment of objectives has been key to maintaining stability — especially in small open economies where exchange-rate and output fluctuations can be large.</w:t>
+        <w:t>The Bank of Canada’s framework demonstrates this principle vividly. By focusing on price stability as the path to long-run prosperity, the Bank avoided the temptation to fine-tune short-term outcomes. Similarly, the Reserve Bank of New Zealand evolved toward a flexible inflation-targeting regime, allowing for temporary deviations from the target during shocks while maintaining its credibility and long-term anchor. This alignment of objectives has been key to maintaining stability — especially in small open economies where exchange-rate and output fluctuations can be large.</w:t>
       </w:r>
     </w:p>
     <w:p>
@@ -334,37 +247,7 @@
         <w:jc w:val="both"/>
       </w:pPr>
       <w:r>
-        <w:t xml:space="preserve">Empirical evidence supports these lessons. Countries with clear nominal anchors and consistent objectives — such as </w:t>
-      </w:r>
-      <w:r>
-        <w:rPr>
-          <w:b/>
-          <w:bCs/>
-        </w:rPr>
-        <w:t>Canada, New Zealand, the United Kingdom</w:t>
-      </w:r>
-      <w:r>
-        <w:t xml:space="preserve">, and later </w:t>
-      </w:r>
-      <w:r>
-        <w:rPr>
-          <w:b/>
-          <w:bCs/>
-        </w:rPr>
-        <w:t>the Czech Republic</w:t>
-      </w:r>
-      <w:r>
-        <w:t xml:space="preserve"> — have all experienced lower macroeconomic volatility and faster recoveries from shocks. Studies by </w:t>
-      </w:r>
-      <w:r>
-        <w:rPr>
-          <w:b/>
-          <w:bCs/>
-        </w:rPr>
-        <w:t>Freedman and Laxton (2009)</w:t>
-      </w:r>
-      <w:r>
-        <w:t xml:space="preserve"> show that the greatest gains in credibility occurred where targets were explicit, communication transparent, and objectives consistent with one another.</w:t>
+        <w:t>Empirical evidence supports these lessons. Countries with clear nominal anchors and consistent objectives — such as Canada, New Zealand, the United Kingdom, and later the Czech Republic — have all experienced lower macroeconomic volatility and faster recoveries from shocks. Studies by Freedman and Laxton (2009) show that the greatest gains in credibility occurred where targets were explicit, communication transparent, and objectives consistent with one another.</w:t>
       </w:r>
     </w:p>
     <w:p>
@@ -380,41 +263,11 @@
         <w:jc w:val="both"/>
       </w:pPr>
       <w:r>
-        <w:t xml:space="preserve">Finally, let’s turn to what these principles mean for </w:t>
-      </w:r>
-      <w:r>
-        <w:rPr>
-          <w:b/>
-          <w:bCs/>
-        </w:rPr>
-        <w:t>Armenia’s FPAS Mark II framework</w:t>
-      </w:r>
-      <w:r>
-        <w:t xml:space="preserve">. In FPAS Mark II, these first two principles define the structure and purpose of the entire </w:t>
+        <w:t xml:space="preserve">Finally, let’s turn to what these principles mean for Armenia’s FPAS Mark II framework. In FPAS Mark II, these first two principles define the structure and purpose of the entire </w:t>
       </w:r>
       <w:r>
         <w:lastRenderedPageBreak/>
-        <w:t xml:space="preserve">forecasting and decision-making process. The </w:t>
-      </w:r>
-      <w:r>
-        <w:rPr>
-          <w:b/>
-          <w:bCs/>
-        </w:rPr>
-        <w:t>nominal anchor</w:t>
-      </w:r>
-      <w:r>
-        <w:t xml:space="preserve">, expressed as a clear and forward-looking inflation objective, guides scenario design, forecast discussions, and communication. </w:t>
-      </w:r>
-      <w:r>
-        <w:rPr>
-          <w:b/>
-          <w:bCs/>
-        </w:rPr>
-        <w:t>Consistency across objectives</w:t>
-      </w:r>
-      <w:r>
-        <w:t xml:space="preserve"> ensures that the Central Bank’s messages to the public, government, and financial sector are coherent and aligned.</w:t>
+        <w:t>forecasting and decision-making process. The nominal anchor, expressed as a clear and forward-looking inflation objective, guides scenario design, forecast discussions, and communication. Consistency across objectives ensures that the Central Bank’s messages to the public, government, and financial sector are coherent and aligned.</w:t>
       </w:r>
     </w:p>
     <w:p>
@@ -422,17 +275,7 @@
         <w:jc w:val="both"/>
       </w:pPr>
       <w:r>
-        <w:t xml:space="preserve">This disciplined yet flexible framework allows policymakers to make decisions that are both credible and adaptive to uncertainty. It embodies the broader philosophy of </w:t>
-      </w:r>
-      <w:r>
-        <w:rPr>
-          <w:b/>
-          <w:bCs/>
-        </w:rPr>
-        <w:t>prudent risk management</w:t>
-      </w:r>
-      <w:r>
-        <w:t xml:space="preserve"> that defines modern inflation-targeting practice.</w:t>
+        <w:t>This disciplined yet flexible framework allows policymakers to make decisions that are both credible and adaptive to uncertainty. It embodies the broader philosophy of prudent risk management that defines modern inflation-targeting practice.</w:t>
       </w:r>
     </w:p>
     <w:p>
@@ -448,27 +291,7 @@
         <w:jc w:val="both"/>
       </w:pPr>
       <w:r>
-        <w:t xml:space="preserve">In our next video, we’ll move on to </w:t>
-      </w:r>
-      <w:r>
-        <w:rPr>
-          <w:b/>
-          <w:bCs/>
-        </w:rPr>
-        <w:t>Principles Three and Four</w:t>
-      </w:r>
-      <w:r>
-        <w:t xml:space="preserve">, exploring how monetary policy interacts with fiscal policy and the real economy. Thank you for watching, and I look forward to seeing you in the next episode of the </w:t>
-      </w:r>
-      <w:r>
-        <w:rPr>
-          <w:b/>
-          <w:bCs/>
-        </w:rPr>
-        <w:t>CBA Academy</w:t>
-      </w:r>
-      <w:r>
-        <w:t>.</w:t>
+        <w:t>In our next video, we’ll move on to Principles Three and Four, exploring how monetary policy interacts with fiscal policy and the real economy. Thank you for watching, and I look forward to seeing you in the next episode of the CBA Academy.</w:t>
       </w:r>
     </w:p>
     <w:p/>
@@ -2059,6 +1882,7 @@
   <w:style w:type="character" w:default="1" w:styleId="DefaultParagraphFont">
     <w:name w:val="Default Paragraph Font"/>
     <w:uiPriority w:val="1"/>
+    <w:semiHidden/>
     <w:unhideWhenUsed/>
   </w:style>
   <w:style w:type="table" w:default="1" w:styleId="TableNormal">

</xml_diff>